<commit_message>
second draft performance test
</commit_message>
<xml_diff>
--- a/Labs/Lab 2/Documents/Performance and Stress Test.docx
+++ b/Labs/Lab 2/Documents/Performance and Stress Test.docx
@@ -149,35 +149,720 @@
           <w:rFonts w:eastAsia="Times New Roman" w:cstheme="minorHAnsi"/>
           <w:lang w:val="en-ZA"/>
         </w:rPr>
-        <w:t xml:space="preserve">The test scripts for this test will be writing by Mpinane Mohale. Once the test scripts have been written. </w:t>
-      </w:r>
-      <w:proofErr w:type="gramStart"/>
-      <w:r>
-        <w:rPr>
-          <w:rFonts w:eastAsia="Times New Roman" w:cstheme="minorHAnsi"/>
-          <w:lang w:val="en-ZA"/>
-        </w:rPr>
-        <w:t>A</w:t>
-      </w:r>
-      <w:proofErr w:type="gramEnd"/>
-      <w:r>
-        <w:rPr>
-          <w:rFonts w:eastAsia="Times New Roman" w:cstheme="minorHAnsi"/>
-          <w:lang w:val="en-ZA"/>
-        </w:rPr>
-        <w:t xml:space="preserve"> input file will be written, it’s contents will be the input arguments for the prime numbers function. For every input, the test script will give the performance of the function. This performance will be physically checked against the expected performance of the function calculated through theoretical algorithm analysis.</w:t>
-      </w:r>
+        <w:t>The test scripts for this test will be writ</w:t>
+      </w:r>
+      <w:r>
+        <w:rPr>
+          <w:rFonts w:eastAsia="Times New Roman" w:cstheme="minorHAnsi"/>
+          <w:lang w:val="en-ZA"/>
+        </w:rPr>
+        <w:t xml:space="preserve">ten </w:t>
+      </w:r>
+      <w:r>
+        <w:rPr>
+          <w:rFonts w:eastAsia="Times New Roman" w:cstheme="minorHAnsi"/>
+          <w:lang w:val="en-ZA"/>
+        </w:rPr>
+        <w:t>by Mpinane Mohale.</w:t>
+      </w:r>
+    </w:p>
+    <w:p>
+      <w:pPr>
+        <w:spacing w:before="100" w:beforeAutospacing="1" w:after="100" w:afterAutospacing="1"/>
+        <w:rPr>
+          <w:rFonts w:eastAsia="Times New Roman" w:cstheme="minorHAnsi"/>
+          <w:lang w:val="en-ZA"/>
+        </w:rPr>
+      </w:pPr>
+      <w:r>
+        <w:rPr>
+          <w:rFonts w:eastAsia="Times New Roman" w:cstheme="minorHAnsi"/>
+          <w:lang w:val="en-ZA"/>
+        </w:rPr>
+        <w:t xml:space="preserve">The test script reads in an input file with the name </w:t>
+      </w:r>
+      <w:r>
+        <w:rPr>
+          <w:rFonts w:eastAsia="Times New Roman" w:cstheme="minorHAnsi"/>
+          <w:lang w:val="en-ZA"/>
+        </w:rPr>
+        <w:t>“performance_test_inputfile.txt”.</w:t>
+      </w:r>
+    </w:p>
+    <w:p>
+      <w:pPr>
+        <w:spacing w:before="100" w:beforeAutospacing="1" w:after="100" w:afterAutospacing="1"/>
+        <w:rPr>
+          <w:rFonts w:eastAsia="Times New Roman" w:cstheme="minorHAnsi"/>
+          <w:lang w:val="en-ZA"/>
+        </w:rPr>
+      </w:pPr>
+      <w:r>
+        <w:rPr>
+          <w:rFonts w:eastAsia="Times New Roman" w:cstheme="minorHAnsi"/>
+          <w:lang w:val="en-ZA"/>
+        </w:rPr>
+        <w:t>The input file consists of rows of possible values of X</w:t>
+      </w:r>
+      <w:r>
+        <w:rPr>
+          <w:rFonts w:eastAsia="Times New Roman" w:cstheme="minorHAnsi"/>
+          <w:lang w:val="en-ZA"/>
+        </w:rPr>
+        <w:t xml:space="preserve"> </w:t>
+      </w:r>
+      <w:r>
+        <w:rPr>
+          <w:rFonts w:eastAsia="Times New Roman" w:cstheme="minorHAnsi"/>
+          <w:lang w:val="en-ZA"/>
+        </w:rPr>
+        <w:t xml:space="preserve">(the input argument for the </w:t>
+      </w:r>
+      <w:proofErr w:type="spellStart"/>
+      <w:r>
+        <w:rPr>
+          <w:rFonts w:eastAsia="Times New Roman" w:cstheme="minorHAnsi"/>
+          <w:lang w:val="en-ZA"/>
+        </w:rPr>
+        <w:t>PrimeNumbers</w:t>
+      </w:r>
+      <w:proofErr w:type="spellEnd"/>
+      <w:r>
+        <w:rPr>
+          <w:rFonts w:eastAsia="Times New Roman" w:cstheme="minorHAnsi"/>
+          <w:lang w:val="en-ZA"/>
+        </w:rPr>
+        <w:t xml:space="preserve"> function). The values must be inputted in a linear ascending order. An example of the file is in </w:t>
+      </w:r>
+      <w:r>
+        <w:rPr>
+          <w:rFonts w:eastAsia="Times New Roman" w:cstheme="minorHAnsi"/>
+          <w:lang w:val="en-ZA"/>
+        </w:rPr>
+        <w:t>the figure below</w:t>
+      </w:r>
+    </w:p>
+    <w:p>
+      <w:pPr>
+        <w:spacing w:before="100" w:beforeAutospacing="1" w:after="100" w:afterAutospacing="1"/>
+        <w:jc w:val="center"/>
+        <w:rPr>
+          <w:rFonts w:eastAsia="Times New Roman" w:cstheme="minorHAnsi"/>
+          <w:lang w:val="en-ZA"/>
+        </w:rPr>
+      </w:pPr>
+      <w:r>
+        <w:rPr>
+          <w:rFonts w:eastAsia="Times New Roman" w:cstheme="minorHAnsi"/>
+          <w:noProof/>
+          <w:lang w:val="en-ZA"/>
+        </w:rPr>
+        <w:drawing>
+          <wp:inline distT="0" distB="0" distL="0" distR="0" wp14:anchorId="61508D65" wp14:editId="2FBACC31">
+            <wp:extent cx="1723157" cy="1833235"/>
+            <wp:effectExtent l="0" t="0" r="0" b="0"/>
+            <wp:docPr id="1" name="Picture 1"/>
+            <wp:cNvGraphicFramePr>
+              <a:graphicFrameLocks xmlns:a="http://schemas.openxmlformats.org/drawingml/2006/main" noChangeAspect="1"/>
+            </wp:cNvGraphicFramePr>
+            <a:graphic xmlns:a="http://schemas.openxmlformats.org/drawingml/2006/main">
+              <a:graphicData uri="http://schemas.openxmlformats.org/drawingml/2006/picture">
+                <pic:pic xmlns:pic="http://schemas.openxmlformats.org/drawingml/2006/picture">
+                  <pic:nvPicPr>
+                    <pic:cNvPr id="1" name="inputfile.PNG"/>
+                    <pic:cNvPicPr/>
+                  </pic:nvPicPr>
+                  <pic:blipFill>
+                    <a:blip r:embed="rId5">
+                      <a:extLst>
+                        <a:ext uri="{28A0092B-C50C-407E-A947-70E740481C1C}">
+                          <a14:useLocalDpi xmlns:a14="http://schemas.microsoft.com/office/drawing/2010/main" val="0"/>
+                        </a:ext>
+                      </a:extLst>
+                    </a:blip>
+                    <a:stretch>
+                      <a:fillRect/>
+                    </a:stretch>
+                  </pic:blipFill>
+                  <pic:spPr>
+                    <a:xfrm>
+                      <a:off x="0" y="0"/>
+                      <a:ext cx="1723157" cy="1833235"/>
+                    </a:xfrm>
+                    <a:prstGeom prst="rect">
+                      <a:avLst/>
+                    </a:prstGeom>
+                  </pic:spPr>
+                </pic:pic>
+              </a:graphicData>
+            </a:graphic>
+          </wp:inline>
+        </w:drawing>
+      </w:r>
+    </w:p>
+    <w:p>
+      <w:pPr>
+        <w:spacing w:before="100" w:beforeAutospacing="1" w:after="100" w:afterAutospacing="1"/>
+        <w:rPr>
+          <w:rFonts w:eastAsia="Times New Roman" w:cstheme="minorHAnsi"/>
+          <w:lang w:val="en-ZA"/>
+        </w:rPr>
+      </w:pPr>
+      <w:r>
+        <w:rPr>
+          <w:rFonts w:eastAsia="Times New Roman" w:cstheme="minorHAnsi"/>
+          <w:lang w:val="en-ZA"/>
+        </w:rPr>
+        <w:t xml:space="preserve">Once the file has been read in, the </w:t>
+      </w:r>
+      <w:proofErr w:type="spellStart"/>
+      <w:r>
+        <w:rPr>
+          <w:rFonts w:eastAsia="Times New Roman" w:cstheme="minorHAnsi"/>
+          <w:lang w:val="en-ZA"/>
+        </w:rPr>
+        <w:t>PrimeNumbers</w:t>
+      </w:r>
+      <w:proofErr w:type="spellEnd"/>
+      <w:r>
+        <w:rPr>
+          <w:rFonts w:eastAsia="Times New Roman" w:cstheme="minorHAnsi"/>
+          <w:lang w:val="en-ZA"/>
+        </w:rPr>
+        <w:t xml:space="preserve"> function is tested using each row </w:t>
+      </w:r>
+      <w:r>
+        <w:rPr>
+          <w:rFonts w:eastAsia="Times New Roman" w:cstheme="minorHAnsi"/>
+          <w:lang w:val="en-ZA"/>
+        </w:rPr>
+        <w:t xml:space="preserve">in the file </w:t>
+      </w:r>
+      <w:r>
+        <w:rPr>
+          <w:rFonts w:eastAsia="Times New Roman" w:cstheme="minorHAnsi"/>
+          <w:lang w:val="en-ZA"/>
+        </w:rPr>
+        <w:t>and an output file with the name performance_test_outputfile.csv is generated</w:t>
+      </w:r>
+      <w:r>
+        <w:rPr>
+          <w:rFonts w:eastAsia="Times New Roman" w:cstheme="minorHAnsi"/>
+          <w:lang w:val="en-ZA"/>
+        </w:rPr>
+        <w:t>.</w:t>
+      </w:r>
+      <w:r>
+        <w:rPr>
+          <w:rFonts w:eastAsia="Times New Roman" w:cstheme="minorHAnsi"/>
+          <w:lang w:val="en-ZA"/>
+        </w:rPr>
+        <w:t xml:space="preserve"> </w:t>
+      </w:r>
+      <w:r>
+        <w:rPr>
+          <w:rFonts w:eastAsia="Times New Roman" w:cstheme="minorHAnsi"/>
+          <w:lang w:val="en-ZA"/>
+        </w:rPr>
+        <w:t xml:space="preserve">An example of the </w:t>
+      </w:r>
+      <w:proofErr w:type="spellStart"/>
+      <w:r>
+        <w:rPr>
+          <w:rFonts w:eastAsia="Times New Roman" w:cstheme="minorHAnsi"/>
+          <w:lang w:val="en-ZA"/>
+        </w:rPr>
+        <w:t>outputfile</w:t>
+      </w:r>
+      <w:proofErr w:type="spellEnd"/>
+      <w:r>
+        <w:rPr>
+          <w:rFonts w:eastAsia="Times New Roman" w:cstheme="minorHAnsi"/>
+          <w:lang w:val="en-ZA"/>
+        </w:rPr>
+        <w:t xml:space="preserve"> is in the figure below</w:t>
+      </w:r>
+    </w:p>
+    <w:p>
+      <w:pPr>
+        <w:spacing w:before="100" w:beforeAutospacing="1" w:after="100" w:afterAutospacing="1"/>
+        <w:jc w:val="center"/>
+        <w:rPr>
+          <w:rFonts w:eastAsia="Times New Roman" w:cstheme="minorHAnsi"/>
+          <w:lang w:val="en-ZA"/>
+        </w:rPr>
+      </w:pPr>
+      <w:r>
+        <w:rPr>
+          <w:rFonts w:eastAsia="Times New Roman" w:cstheme="minorHAnsi"/>
+          <w:noProof/>
+          <w:lang w:val="en-ZA"/>
+        </w:rPr>
+        <w:lastRenderedPageBreak/>
+        <w:drawing>
+          <wp:inline distT="0" distB="0" distL="0" distR="0" wp14:anchorId="43AD2E13" wp14:editId="00C68C5E">
+            <wp:extent cx="1814195" cy="1994302"/>
+            <wp:effectExtent l="0" t="0" r="0" b="6350"/>
+            <wp:docPr id="2" name="Picture 2"/>
+            <wp:cNvGraphicFramePr>
+              <a:graphicFrameLocks xmlns:a="http://schemas.openxmlformats.org/drawingml/2006/main" noChangeAspect="1"/>
+            </wp:cNvGraphicFramePr>
+            <a:graphic xmlns:a="http://schemas.openxmlformats.org/drawingml/2006/main">
+              <a:graphicData uri="http://schemas.openxmlformats.org/drawingml/2006/picture">
+                <pic:pic xmlns:pic="http://schemas.openxmlformats.org/drawingml/2006/picture">
+                  <pic:nvPicPr>
+                    <pic:cNvPr id="2" name="output.PNG"/>
+                    <pic:cNvPicPr/>
+                  </pic:nvPicPr>
+                  <pic:blipFill>
+                    <a:blip r:embed="rId6">
+                      <a:extLst>
+                        <a:ext uri="{28A0092B-C50C-407E-A947-70E740481C1C}">
+                          <a14:useLocalDpi xmlns:a14="http://schemas.microsoft.com/office/drawing/2010/main" val="0"/>
+                        </a:ext>
+                      </a:extLst>
+                    </a:blip>
+                    <a:stretch>
+                      <a:fillRect/>
+                    </a:stretch>
+                  </pic:blipFill>
+                  <pic:spPr>
+                    <a:xfrm>
+                      <a:off x="0" y="0"/>
+                      <a:ext cx="1839782" cy="2022430"/>
+                    </a:xfrm>
+                    <a:prstGeom prst="rect">
+                      <a:avLst/>
+                    </a:prstGeom>
+                  </pic:spPr>
+                </pic:pic>
+              </a:graphicData>
+            </a:graphic>
+          </wp:inline>
+        </w:drawing>
+      </w:r>
+    </w:p>
+    <w:p>
+      <w:pPr>
+        <w:spacing w:before="100" w:beforeAutospacing="1" w:after="100" w:afterAutospacing="1"/>
+        <w:rPr>
+          <w:rFonts w:eastAsia="Times New Roman" w:cstheme="minorHAnsi"/>
+          <w:lang w:val="en-ZA"/>
+        </w:rPr>
+      </w:pPr>
+      <w:r>
+        <w:rPr>
+          <w:rFonts w:eastAsia="Times New Roman" w:cstheme="minorHAnsi"/>
+          <w:lang w:val="en-ZA"/>
+        </w:rPr>
+        <w:t xml:space="preserve">This output file will be used as input to the graphGenerator.py script which will draw a graph to show the performance of the </w:t>
+      </w:r>
+      <w:proofErr w:type="spellStart"/>
+      <w:r>
+        <w:rPr>
+          <w:rFonts w:eastAsia="Times New Roman" w:cstheme="minorHAnsi"/>
+          <w:lang w:val="en-ZA"/>
+        </w:rPr>
+        <w:t>PrimeNumbers</w:t>
+      </w:r>
+      <w:proofErr w:type="spellEnd"/>
+      <w:r>
+        <w:rPr>
+          <w:rFonts w:eastAsia="Times New Roman" w:cstheme="minorHAnsi"/>
+          <w:lang w:val="en-ZA"/>
+        </w:rPr>
+        <w:t xml:space="preserve"> function.</w:t>
+      </w:r>
+    </w:p>
+    <w:p>
+      <w:pPr>
+        <w:spacing w:before="100" w:beforeAutospacing="1" w:after="100" w:afterAutospacing="1"/>
+        <w:rPr>
+          <w:rFonts w:eastAsia="Times New Roman" w:cstheme="minorHAnsi"/>
+          <w:lang w:val="en-ZA"/>
+        </w:rPr>
+      </w:pPr>
+      <w:r>
+        <w:rPr>
+          <w:rFonts w:eastAsia="Times New Roman" w:cstheme="minorHAnsi"/>
+          <w:lang w:val="en-ZA"/>
+        </w:rPr>
+        <w:t xml:space="preserve">A theoretical analysis of the </w:t>
+      </w:r>
+      <w:proofErr w:type="spellStart"/>
+      <w:r>
+        <w:rPr>
+          <w:rFonts w:eastAsia="Times New Roman" w:cstheme="minorHAnsi"/>
+          <w:lang w:val="en-ZA"/>
+        </w:rPr>
+        <w:t>PrimeNumbers</w:t>
+      </w:r>
+      <w:proofErr w:type="spellEnd"/>
+      <w:r>
+        <w:rPr>
+          <w:rFonts w:eastAsia="Times New Roman" w:cstheme="minorHAnsi"/>
+          <w:lang w:val="en-ZA"/>
+        </w:rPr>
+        <w:t xml:space="preserve"> algorithm wad performed to asses it’s performance as seen below.</w:t>
+      </w:r>
+    </w:p>
+    <w:p>
+      <w:pPr>
+        <w:spacing w:before="100" w:beforeAutospacing="1" w:after="100" w:afterAutospacing="1"/>
+        <w:rPr>
+          <w:rFonts w:eastAsia="Times New Roman" w:cstheme="minorHAnsi"/>
+          <w:lang w:val="en-ZA"/>
+        </w:rPr>
+      </w:pPr>
+    </w:p>
+    <w:p>
+      <w:pPr>
+        <w:spacing w:before="100" w:beforeAutospacing="1" w:after="100" w:afterAutospacing="1"/>
+        <w:rPr>
+          <w:rFonts w:eastAsia="Times New Roman" w:cstheme="minorHAnsi"/>
+          <w:lang w:val="en-ZA"/>
+        </w:rPr>
+      </w:pPr>
+      <w:r>
+        <w:rPr>
+          <w:rFonts w:eastAsia="Times New Roman" w:cstheme="minorHAnsi"/>
+          <w:lang w:val="en-ZA"/>
+        </w:rPr>
+        <w:t>&lt;&lt; Put theoretical analysis here&gt;&gt;</w:t>
+      </w:r>
+    </w:p>
+    <w:p>
+      <w:pPr>
+        <w:spacing w:before="100" w:beforeAutospacing="1" w:after="100" w:afterAutospacing="1"/>
+        <w:rPr>
+          <w:rFonts w:eastAsia="Times New Roman" w:cstheme="minorHAnsi"/>
+          <w:lang w:val="en-ZA"/>
+        </w:rPr>
+      </w:pPr>
+    </w:p>
+    <w:p>
+      <w:pPr>
+        <w:spacing w:before="100" w:beforeAutospacing="1" w:after="100" w:afterAutospacing="1"/>
+        <w:rPr>
+          <w:rFonts w:eastAsia="Times New Roman" w:cstheme="minorHAnsi"/>
+          <w:lang w:val="en-ZA"/>
+        </w:rPr>
+      </w:pPr>
       <w:bookmarkStart w:id="0" w:name="_GoBack"/>
       <w:bookmarkEnd w:id="0"/>
-      <w:r>
-        <w:rPr>
-          <w:rFonts w:eastAsia="Times New Roman" w:cstheme="minorHAnsi"/>
-          <w:lang w:val="en-ZA"/>
-        </w:rPr>
-        <w:t xml:space="preserve"> </w:t>
+    </w:p>
+    <w:p>
+      <w:pPr>
+        <w:spacing w:before="100" w:beforeAutospacing="1" w:after="100" w:afterAutospacing="1"/>
+        <w:rPr>
+          <w:rFonts w:eastAsia="Times New Roman" w:cstheme="minorHAnsi"/>
+          <w:lang w:val="en-ZA"/>
+        </w:rPr>
+      </w:pPr>
+      <w:r>
+        <w:rPr>
+          <w:rFonts w:eastAsia="Times New Roman" w:cstheme="minorHAnsi"/>
+          <w:lang w:val="en-ZA"/>
+        </w:rPr>
+        <w:t xml:space="preserve"> From our theoretical analysis</w:t>
+      </w:r>
+      <w:r>
+        <w:rPr>
+          <w:rFonts w:eastAsia="Times New Roman" w:cstheme="minorHAnsi"/>
+          <w:lang w:val="en-ZA"/>
+        </w:rPr>
+        <w:t xml:space="preserve"> of the </w:t>
+      </w:r>
+      <w:proofErr w:type="spellStart"/>
+      <w:r>
+        <w:rPr>
+          <w:rFonts w:eastAsia="Times New Roman" w:cstheme="minorHAnsi"/>
+          <w:lang w:val="en-ZA"/>
+        </w:rPr>
+        <w:t>PrimeNumber</w:t>
+      </w:r>
+      <w:proofErr w:type="spellEnd"/>
+      <w:r>
+        <w:rPr>
+          <w:rFonts w:eastAsia="Times New Roman" w:cstheme="minorHAnsi"/>
+          <w:lang w:val="en-ZA"/>
+        </w:rPr>
+        <w:t xml:space="preserve"> we expect the function to follow a </w:t>
+      </w:r>
+      <w:proofErr w:type="spellStart"/>
+      <w:r>
+        <w:rPr>
+          <w:rFonts w:eastAsia="Times New Roman" w:cstheme="minorHAnsi"/>
+          <w:lang w:val="en-ZA"/>
+        </w:rPr>
+        <w:t>nlog</w:t>
+      </w:r>
+      <w:proofErr w:type="spellEnd"/>
+      <w:r>
+        <w:rPr>
+          <w:rFonts w:eastAsia="Times New Roman" w:cstheme="minorHAnsi"/>
+          <w:lang w:val="en-ZA"/>
+        </w:rPr>
+        <w:t>(n)</w:t>
+      </w:r>
+      <w:r>
+        <w:rPr>
+          <w:rFonts w:eastAsia="Times New Roman" w:cstheme="minorHAnsi"/>
+          <w:lang w:val="en-ZA"/>
+        </w:rPr>
+        <w:t>-line pattern</w:t>
+      </w:r>
+      <w:r>
+        <w:rPr>
+          <w:rFonts w:eastAsia="Times New Roman" w:cstheme="minorHAnsi"/>
+          <w:lang w:val="en-ZA"/>
+        </w:rPr>
+        <w:t>. The result of the graphGenerator.py is a pdf with a figure that looks like the figure below</w:t>
+      </w:r>
+    </w:p>
+    <w:p>
+      <w:pPr>
+        <w:spacing w:before="100" w:beforeAutospacing="1" w:after="100" w:afterAutospacing="1"/>
+        <w:rPr>
+          <w:rFonts w:eastAsia="Times New Roman" w:cstheme="minorHAnsi"/>
+          <w:lang w:val="en-ZA"/>
+        </w:rPr>
+      </w:pPr>
+      <w:r>
+        <w:rPr>
+          <w:rFonts w:eastAsia="Times New Roman" w:cstheme="minorHAnsi"/>
+          <w:noProof/>
+          <w:lang w:val="en-ZA"/>
+        </w:rPr>
+        <w:lastRenderedPageBreak/>
+        <w:drawing>
+          <wp:inline distT="0" distB="0" distL="0" distR="0" wp14:anchorId="34B0C88D" wp14:editId="5BA225B6">
+            <wp:extent cx="5727700" cy="4225925"/>
+            <wp:effectExtent l="0" t="0" r="6350" b="3175"/>
+            <wp:docPr id="3" name="Picture 3"/>
+            <wp:cNvGraphicFramePr>
+              <a:graphicFrameLocks xmlns:a="http://schemas.openxmlformats.org/drawingml/2006/main" noChangeAspect="1"/>
+            </wp:cNvGraphicFramePr>
+            <a:graphic xmlns:a="http://schemas.openxmlformats.org/drawingml/2006/main">
+              <a:graphicData uri="http://schemas.openxmlformats.org/drawingml/2006/picture">
+                <pic:pic xmlns:pic="http://schemas.openxmlformats.org/drawingml/2006/picture">
+                  <pic:nvPicPr>
+                    <pic:cNvPr id="3" name="graph.PNG"/>
+                    <pic:cNvPicPr/>
+                  </pic:nvPicPr>
+                  <pic:blipFill>
+                    <a:blip r:embed="rId7">
+                      <a:extLst>
+                        <a:ext uri="{28A0092B-C50C-407E-A947-70E740481C1C}">
+                          <a14:useLocalDpi xmlns:a14="http://schemas.microsoft.com/office/drawing/2010/main" val="0"/>
+                        </a:ext>
+                      </a:extLst>
+                    </a:blip>
+                    <a:stretch>
+                      <a:fillRect/>
+                    </a:stretch>
+                  </pic:blipFill>
+                  <pic:spPr>
+                    <a:xfrm>
+                      <a:off x="0" y="0"/>
+                      <a:ext cx="5727700" cy="4225925"/>
+                    </a:xfrm>
+                    <a:prstGeom prst="rect">
+                      <a:avLst/>
+                    </a:prstGeom>
+                  </pic:spPr>
+                </pic:pic>
+              </a:graphicData>
+            </a:graphic>
+          </wp:inline>
+        </w:drawing>
+      </w:r>
+    </w:p>
+    <w:p>
+      <w:r>
+        <w:t>Note:</w:t>
+      </w:r>
+    </w:p>
+    <w:p>
+      <w:r>
+        <w:t xml:space="preserve">To run the </w:t>
+      </w:r>
+      <w:proofErr w:type="spellStart"/>
+      <w:r>
+        <w:t>graphGenerator</w:t>
+      </w:r>
+      <w:proofErr w:type="spellEnd"/>
+      <w:r>
+        <w:t xml:space="preserve"> script:</w:t>
       </w:r>
     </w:p>
     <w:p/>
+    <w:p>
+      <w:r>
+        <w:t xml:space="preserve">You need to have installed matplotlib. </w:t>
+      </w:r>
+    </w:p>
+    <w:p>
+      <w:r>
+        <w:t>To install matplotlib run</w:t>
+      </w:r>
+      <w:r>
+        <w:t xml:space="preserve"> this in the terminal:</w:t>
+      </w:r>
+    </w:p>
+    <w:p>
+      <w:pPr>
+        <w:autoSpaceDE w:val="0"/>
+        <w:autoSpaceDN w:val="0"/>
+        <w:adjustRightInd w:val="0"/>
+        <w:rPr>
+          <w:rFonts w:ascii="Lucida Console" w:hAnsi="Lucida Console" w:cs="Lucida Console"/>
+          <w:sz w:val="20"/>
+          <w:szCs w:val="20"/>
+          <w:lang w:val="en-ZA"/>
+        </w:rPr>
+      </w:pPr>
+      <w:r>
+        <w:rPr>
+          <w:rFonts w:ascii="Lucida Console" w:hAnsi="Lucida Console" w:cs="Lucida Console"/>
+          <w:sz w:val="20"/>
+          <w:szCs w:val="20"/>
+          <w:lang w:val="en-ZA"/>
+        </w:rPr>
+        <w:t>python -</w:t>
+      </w:r>
+      <w:proofErr w:type="spellStart"/>
+      <w:r>
+        <w:rPr>
+          <w:rFonts w:ascii="Lucida Console" w:hAnsi="Lucida Console" w:cs="Lucida Console"/>
+          <w:sz w:val="20"/>
+          <w:szCs w:val="20"/>
+          <w:lang w:val="en-ZA"/>
+        </w:rPr>
+        <w:t>mpip</w:t>
+      </w:r>
+      <w:proofErr w:type="spellEnd"/>
+      <w:r>
+        <w:rPr>
+          <w:rFonts w:ascii="Lucida Console" w:hAnsi="Lucida Console" w:cs="Lucida Console"/>
+          <w:sz w:val="20"/>
+          <w:szCs w:val="20"/>
+          <w:lang w:val="en-ZA"/>
+        </w:rPr>
+        <w:t xml:space="preserve"> install -U pip</w:t>
+      </w:r>
+    </w:p>
+    <w:p>
+      <w:pPr>
+        <w:autoSpaceDE w:val="0"/>
+        <w:autoSpaceDN w:val="0"/>
+        <w:adjustRightInd w:val="0"/>
+        <w:rPr>
+          <w:rFonts w:ascii="Lucida Console" w:hAnsi="Lucida Console" w:cs="Lucida Console"/>
+          <w:sz w:val="20"/>
+          <w:szCs w:val="20"/>
+          <w:lang w:val="en-ZA"/>
+        </w:rPr>
+      </w:pPr>
+      <w:r>
+        <w:rPr>
+          <w:rFonts w:ascii="Lucida Console" w:hAnsi="Lucida Console" w:cs="Lucida Console"/>
+          <w:sz w:val="20"/>
+          <w:szCs w:val="20"/>
+          <w:lang w:val="en-ZA"/>
+        </w:rPr>
+        <w:t>python -</w:t>
+      </w:r>
+      <w:proofErr w:type="spellStart"/>
+      <w:r>
+        <w:rPr>
+          <w:rFonts w:ascii="Lucida Console" w:hAnsi="Lucida Console" w:cs="Lucida Console"/>
+          <w:sz w:val="20"/>
+          <w:szCs w:val="20"/>
+          <w:lang w:val="en-ZA"/>
+        </w:rPr>
+        <w:t>mpip</w:t>
+      </w:r>
+      <w:proofErr w:type="spellEnd"/>
+      <w:r>
+        <w:rPr>
+          <w:rFonts w:ascii="Lucida Console" w:hAnsi="Lucida Console" w:cs="Lucida Console"/>
+          <w:sz w:val="20"/>
+          <w:szCs w:val="20"/>
+          <w:lang w:val="en-ZA"/>
+        </w:rPr>
+        <w:t xml:space="preserve"> install -U matplotlib</w:t>
+      </w:r>
+    </w:p>
+    <w:p>
+      <w:pPr>
+        <w:autoSpaceDE w:val="0"/>
+        <w:autoSpaceDN w:val="0"/>
+        <w:adjustRightInd w:val="0"/>
+        <w:rPr>
+          <w:rFonts w:ascii="Lucida Console" w:hAnsi="Lucida Console" w:cs="Lucida Console"/>
+          <w:sz w:val="18"/>
+          <w:szCs w:val="18"/>
+          <w:lang w:val="en-ZA"/>
+        </w:rPr>
+      </w:pPr>
+    </w:p>
+    <w:p>
+      <w:r>
+        <w:t>T</w:t>
+      </w:r>
+      <w:r>
+        <w:t>hen to run the script</w:t>
+      </w:r>
+      <w:r>
+        <w:t>:</w:t>
+      </w:r>
+    </w:p>
+    <w:p>
+      <w:pPr>
+        <w:rPr>
+          <w:rFonts w:ascii="Lucida Console" w:hAnsi="Lucida Console"/>
+          <w:sz w:val="20"/>
+          <w:szCs w:val="20"/>
+        </w:rPr>
+      </w:pPr>
+      <w:r>
+        <w:rPr>
+          <w:rFonts w:ascii="Lucida Console" w:hAnsi="Lucida Console"/>
+          <w:sz w:val="20"/>
+          <w:szCs w:val="20"/>
+        </w:rPr>
+        <w:t>p</w:t>
+      </w:r>
+      <w:r>
+        <w:rPr>
+          <w:rFonts w:ascii="Lucida Console" w:hAnsi="Lucida Console"/>
+          <w:sz w:val="20"/>
+          <w:szCs w:val="20"/>
+        </w:rPr>
+        <w:t xml:space="preserve">ython graphGenerator.py </w:t>
+      </w:r>
+      <w:r>
+        <w:rPr>
+          <w:rFonts w:ascii="Lucida Console" w:eastAsia="Times New Roman" w:hAnsi="Lucida Console" w:cstheme="minorHAnsi"/>
+          <w:sz w:val="20"/>
+          <w:szCs w:val="20"/>
+          <w:lang w:val="en-ZA"/>
+        </w:rPr>
+        <w:t xml:space="preserve">performance_test_outputfile.csv </w:t>
+      </w:r>
+      <w:proofErr w:type="spellStart"/>
+      <w:r>
+        <w:rPr>
+          <w:rFonts w:ascii="Lucida Console" w:eastAsia="Times New Roman" w:hAnsi="Lucida Console" w:cstheme="minorHAnsi"/>
+          <w:sz w:val="20"/>
+          <w:szCs w:val="20"/>
+          <w:lang w:val="en-ZA"/>
+        </w:rPr>
+        <w:t>PerformaceGraph</w:t>
+      </w:r>
+      <w:proofErr w:type="spellEnd"/>
+    </w:p>
     <w:sectPr>
       <w:pgSz w:w="11900" w:h="16840"/>
       <w:pgMar w:top="1440" w:right="1440" w:bottom="1440" w:left="1440" w:header="708" w:footer="708" w:gutter="0"/>

</xml_diff>

<commit_message>
third draft performance test
</commit_message>
<xml_diff>
--- a/Labs/Lab 2/Documents/Performance and Stress Test.docx
+++ b/Labs/Lab 2/Documents/Performance and Stress Test.docx
@@ -118,22 +118,6 @@
           <w:lang w:val="en-ZA"/>
         </w:rPr>
         <w:t xml:space="preserve">Methodology: </w:t>
-      </w:r>
-    </w:p>
-    <w:p>
-      <w:pPr>
-        <w:spacing w:before="100" w:beforeAutospacing="1" w:after="100" w:afterAutospacing="1"/>
-        <w:rPr>
-          <w:rFonts w:eastAsia="Times New Roman" w:cstheme="minorHAnsi"/>
-          <w:lang w:val="en-ZA"/>
-        </w:rPr>
-      </w:pPr>
-      <w:r>
-        <w:rPr>
-          <w:rFonts w:eastAsia="Times New Roman" w:cstheme="minorHAnsi"/>
-          <w:lang w:val="en-ZA"/>
-        </w:rPr>
-        <w:t xml:space="preserve">Describe how Performance &amp; Stress testing will be conducted. Who will write the test scripts for the testing, what would be sequence of events of Performance &amp; Stress Testing, and how will the testing activity take place? </w:t>
       </w:r>
     </w:p>
     <w:p>
@@ -343,7 +327,14 @@
           <w:rFonts w:eastAsia="Times New Roman" w:cstheme="minorHAnsi"/>
           <w:lang w:val="en-ZA"/>
         </w:rPr>
-        <w:t>and an output file with the name performance_test_outputfile.csv is generated</w:t>
+        <w:t xml:space="preserve">and </w:t>
+      </w:r>
+      <w:r>
+        <w:rPr>
+          <w:rFonts w:eastAsia="Times New Roman" w:cstheme="minorHAnsi"/>
+          <w:lang w:val="en-ZA"/>
+        </w:rPr>
+        <w:t>the performance of the function foreach input is plotted on a graph</w:t>
       </w:r>
       <w:r>
         <w:rPr>
@@ -359,12 +350,21 @@
         </w:rPr>
         <w:t xml:space="preserve"> </w:t>
       </w:r>
-      <w:r>
-        <w:rPr>
-          <w:rFonts w:eastAsia="Times New Roman" w:cstheme="minorHAnsi"/>
-          <w:lang w:val="en-ZA"/>
-        </w:rPr>
-        <w:t xml:space="preserve">An example of the </w:t>
+    </w:p>
+    <w:p>
+      <w:pPr>
+        <w:spacing w:before="100" w:beforeAutospacing="1" w:after="100" w:afterAutospacing="1"/>
+        <w:rPr>
+          <w:rFonts w:eastAsia="Times New Roman" w:cstheme="minorHAnsi"/>
+          <w:lang w:val="en-ZA"/>
+        </w:rPr>
+      </w:pPr>
+      <w:r>
+        <w:rPr>
+          <w:rFonts w:eastAsia="Times New Roman" w:cstheme="minorHAnsi"/>
+          <w:lang w:val="en-ZA"/>
+        </w:rPr>
+        <w:t xml:space="preserve">A theoretical analysis of the </w:t>
       </w:r>
       <w:proofErr w:type="spellStart"/>
       <w:r>
@@ -372,7 +372,7 @@
           <w:rFonts w:eastAsia="Times New Roman" w:cstheme="minorHAnsi"/>
           <w:lang w:val="en-ZA"/>
         </w:rPr>
-        <w:t>outputfile</w:t>
+        <w:t>PrimeNumbers</w:t>
       </w:r>
       <w:proofErr w:type="spellEnd"/>
       <w:r>
@@ -380,66 +380,228 @@
           <w:rFonts w:eastAsia="Times New Roman" w:cstheme="minorHAnsi"/>
           <w:lang w:val="en-ZA"/>
         </w:rPr>
-        <w:t xml:space="preserve"> is in the figure below</w:t>
+        <w:t xml:space="preserve"> algorithm wa</w:t>
+      </w:r>
+      <w:r>
+        <w:rPr>
+          <w:rFonts w:eastAsia="Times New Roman" w:cstheme="minorHAnsi"/>
+          <w:lang w:val="en-ZA"/>
+        </w:rPr>
+        <w:t>s</w:t>
+      </w:r>
+      <w:r>
+        <w:rPr>
+          <w:rFonts w:eastAsia="Times New Roman" w:cstheme="minorHAnsi"/>
+          <w:lang w:val="en-ZA"/>
+        </w:rPr>
+        <w:t xml:space="preserve"> performed to asses</w:t>
+      </w:r>
+      <w:r>
+        <w:rPr>
+          <w:rFonts w:eastAsia="Times New Roman" w:cstheme="minorHAnsi"/>
+          <w:lang w:val="en-ZA"/>
+        </w:rPr>
+        <w:t>s</w:t>
+      </w:r>
+      <w:r>
+        <w:rPr>
+          <w:rFonts w:eastAsia="Times New Roman" w:cstheme="minorHAnsi"/>
+          <w:lang w:val="en-ZA"/>
+        </w:rPr>
+        <w:t xml:space="preserve"> its performance as seen below.</w:t>
       </w:r>
     </w:p>
     <w:p>
       <w:pPr>
         <w:spacing w:before="100" w:beforeAutospacing="1" w:after="100" w:afterAutospacing="1"/>
-        <w:jc w:val="center"/>
-        <w:rPr>
-          <w:rFonts w:eastAsia="Times New Roman" w:cstheme="minorHAnsi"/>
-          <w:lang w:val="en-ZA"/>
-        </w:rPr>
-      </w:pPr>
-      <w:r>
-        <w:rPr>
-          <w:rFonts w:eastAsia="Times New Roman" w:cstheme="minorHAnsi"/>
-          <w:noProof/>
+        <w:rPr>
+          <w:rFonts w:eastAsia="Times New Roman" w:cstheme="minorHAnsi"/>
+          <w:b/>
+          <w:u w:val="single"/>
+          <w:lang w:val="en-ZA"/>
+        </w:rPr>
+      </w:pPr>
+      <w:r>
+        <w:rPr>
+          <w:rFonts w:eastAsia="Times New Roman" w:cstheme="minorHAnsi"/>
+          <w:b/>
+          <w:u w:val="single"/>
+          <w:lang w:val="en-ZA"/>
+        </w:rPr>
+        <w:t xml:space="preserve">Complexity of </w:t>
+      </w:r>
+      <w:proofErr w:type="spellStart"/>
+      <w:r>
+        <w:rPr>
+          <w:rFonts w:eastAsia="Times New Roman" w:cstheme="minorHAnsi"/>
+          <w:b/>
+          <w:u w:val="single"/>
+          <w:lang w:val="en-ZA"/>
+        </w:rPr>
+        <w:t>PrimeNumbers</w:t>
+      </w:r>
+      <w:proofErr w:type="spellEnd"/>
+      <w:r>
+        <w:rPr>
+          <w:rFonts w:eastAsia="Times New Roman" w:cstheme="minorHAnsi"/>
+          <w:b/>
+          <w:u w:val="single"/>
+          <w:lang w:val="en-ZA"/>
+        </w:rPr>
+        <w:t>:</w:t>
+      </w:r>
+    </w:p>
+    <w:p>
+      <w:pPr>
+        <w:spacing w:before="100" w:beforeAutospacing="1" w:after="100" w:afterAutospacing="1"/>
+        <w:rPr>
+          <w:rFonts w:eastAsia="Times New Roman" w:cstheme="minorHAnsi"/>
+          <w:lang w:val="en-ZA"/>
+        </w:rPr>
+      </w:pPr>
+      <w:r>
+        <w:rPr>
+          <w:rFonts w:eastAsia="Times New Roman" w:cstheme="minorHAnsi"/>
+          <w:lang w:val="en-ZA"/>
+        </w:rPr>
+        <w:t xml:space="preserve">In this algorithm, the </w:t>
+      </w:r>
+      <w:r>
+        <w:rPr>
+          <w:rFonts w:eastAsia="Times New Roman" w:cstheme="minorHAnsi"/>
+          <w:lang w:val="en-ZA"/>
+        </w:rPr>
+        <w:t>most work is done in the for loop so counting how many times the loop executes would be a fair estimate of the algorithm’s performance.</w:t>
+      </w:r>
+    </w:p>
+    <w:p>
+      <w:pPr>
+        <w:spacing w:before="100" w:beforeAutospacing="1" w:after="100" w:afterAutospacing="1"/>
+        <w:rPr>
+          <w:rFonts w:eastAsia="Times New Roman" w:cstheme="minorHAnsi"/>
+          <w:lang w:val="en-ZA"/>
+        </w:rPr>
+      </w:pPr>
+      <w:r>
+        <w:rPr>
+          <w:rFonts w:eastAsia="Times New Roman" w:cstheme="minorHAnsi"/>
+          <w:lang w:val="en-ZA"/>
+        </w:rPr>
+        <w:t>For any given valid value of X (let’s say n &gt;= 2) the while loop executes n-1 times</w:t>
+      </w:r>
+      <w:r>
+        <w:rPr>
+          <w:rFonts w:eastAsia="Times New Roman" w:cstheme="minorHAnsi"/>
+          <w:lang w:val="en-ZA"/>
+        </w:rPr>
+        <w:t xml:space="preserve"> which means the </w:t>
+      </w:r>
+      <w:proofErr w:type="gramStart"/>
+      <w:r>
+        <w:rPr>
+          <w:rFonts w:eastAsia="Times New Roman" w:cstheme="minorHAnsi"/>
+          <w:lang w:val="en-ZA"/>
+        </w:rPr>
+        <w:t>for loop</w:t>
+      </w:r>
+      <w:proofErr w:type="gramEnd"/>
+      <w:r>
+        <w:rPr>
+          <w:rFonts w:eastAsia="Times New Roman" w:cstheme="minorHAnsi"/>
+          <w:lang w:val="en-ZA"/>
+        </w:rPr>
+        <w:t xml:space="preserve"> condition is checked n-1 times</w:t>
+      </w:r>
+      <w:r>
+        <w:rPr>
+          <w:rFonts w:eastAsia="Times New Roman" w:cstheme="minorHAnsi"/>
+          <w:lang w:val="en-ZA"/>
+        </w:rPr>
+        <w:t xml:space="preserve">. Now, the for loop executes in various number of times depending on the value of counter but it could </w:t>
+      </w:r>
+      <w:r>
+        <w:rPr>
+          <w:rFonts w:eastAsia="Times New Roman" w:cstheme="minorHAnsi"/>
+          <w:lang w:val="en-ZA"/>
+        </w:rPr>
+        <w:t xml:space="preserve">execute for a minimum of 1 </w:t>
+      </w:r>
+      <w:proofErr w:type="gramStart"/>
+      <w:r>
+        <w:rPr>
+          <w:rFonts w:eastAsia="Times New Roman" w:cstheme="minorHAnsi"/>
+          <w:lang w:val="en-ZA"/>
+        </w:rPr>
+        <w:t>times</w:t>
+      </w:r>
+      <w:proofErr w:type="gramEnd"/>
+      <w:r>
+        <w:rPr>
+          <w:rFonts w:eastAsia="Times New Roman" w:cstheme="minorHAnsi"/>
+          <w:lang w:val="en-ZA"/>
+        </w:rPr>
+        <w:t xml:space="preserve"> and</w:t>
+      </w:r>
+      <w:r>
+        <w:rPr>
+          <w:rFonts w:eastAsia="Times New Roman" w:cstheme="minorHAnsi"/>
+          <w:lang w:val="en-ZA"/>
+        </w:rPr>
+        <w:t xml:space="preserve"> a maximum</w:t>
+      </w:r>
+      <w:r>
+        <w:rPr>
+          <w:rFonts w:eastAsia="Times New Roman" w:cstheme="minorHAnsi"/>
+          <w:lang w:val="en-ZA"/>
+        </w:rPr>
+        <w:t xml:space="preserve"> of n-1 times.</w:t>
+      </w:r>
+    </w:p>
+    <w:p>
+      <w:pPr>
+        <w:spacing w:before="100" w:beforeAutospacing="1" w:after="100" w:afterAutospacing="1"/>
+        <w:rPr>
+          <w:rFonts w:eastAsia="Times New Roman" w:cstheme="minorHAnsi"/>
+          <w:lang w:val="en-ZA"/>
+        </w:rPr>
+      </w:pPr>
+      <w:r>
+        <w:rPr>
+          <w:rFonts w:eastAsia="Times New Roman" w:cstheme="minorHAnsi"/>
           <w:lang w:val="en-ZA"/>
         </w:rPr>
         <w:lastRenderedPageBreak/>
-        <w:drawing>
-          <wp:inline distT="0" distB="0" distL="0" distR="0" wp14:anchorId="43AD2E13" wp14:editId="00C68C5E">
-            <wp:extent cx="1814195" cy="1994302"/>
-            <wp:effectExtent l="0" t="0" r="0" b="6350"/>
-            <wp:docPr id="2" name="Picture 2"/>
-            <wp:cNvGraphicFramePr>
-              <a:graphicFrameLocks xmlns:a="http://schemas.openxmlformats.org/drawingml/2006/main" noChangeAspect="1"/>
-            </wp:cNvGraphicFramePr>
-            <a:graphic xmlns:a="http://schemas.openxmlformats.org/drawingml/2006/main">
-              <a:graphicData uri="http://schemas.openxmlformats.org/drawingml/2006/picture">
-                <pic:pic xmlns:pic="http://schemas.openxmlformats.org/drawingml/2006/picture">
-                  <pic:nvPicPr>
-                    <pic:cNvPr id="2" name="output.PNG"/>
-                    <pic:cNvPicPr/>
-                  </pic:nvPicPr>
-                  <pic:blipFill>
-                    <a:blip r:embed="rId6">
-                      <a:extLst>
-                        <a:ext uri="{28A0092B-C50C-407E-A947-70E740481C1C}">
-                          <a14:useLocalDpi xmlns:a14="http://schemas.microsoft.com/office/drawing/2010/main" val="0"/>
-                        </a:ext>
-                      </a:extLst>
-                    </a:blip>
-                    <a:stretch>
-                      <a:fillRect/>
-                    </a:stretch>
-                  </pic:blipFill>
-                  <pic:spPr>
-                    <a:xfrm>
-                      <a:off x="0" y="0"/>
-                      <a:ext cx="1839782" cy="2022430"/>
-                    </a:xfrm>
-                    <a:prstGeom prst="rect">
-                      <a:avLst/>
-                    </a:prstGeom>
-                  </pic:spPr>
-                </pic:pic>
-              </a:graphicData>
-            </a:graphic>
-          </wp:inline>
-        </w:drawing>
+        <w:t>Our best case is when n=2. In this case the complexity function is g(n)=(n-</w:t>
+      </w:r>
+      <w:proofErr w:type="gramStart"/>
+      <w:r>
+        <w:rPr>
+          <w:rFonts w:eastAsia="Times New Roman" w:cstheme="minorHAnsi"/>
+          <w:lang w:val="en-ZA"/>
+        </w:rPr>
+        <w:t>1)(</w:t>
+      </w:r>
+      <w:proofErr w:type="gramEnd"/>
+      <w:r>
+        <w:rPr>
+          <w:rFonts w:eastAsia="Times New Roman" w:cstheme="minorHAnsi"/>
+          <w:lang w:val="en-ZA"/>
+        </w:rPr>
+        <w:t>1)= n-1</w:t>
+      </w:r>
+      <w:r>
+        <w:rPr>
+          <w:rFonts w:eastAsia="Times New Roman" w:cstheme="minorHAnsi"/>
+          <w:lang w:val="en-ZA"/>
+        </w:rPr>
+        <w:t xml:space="preserve"> so</w:t>
+      </w:r>
+      <w:r>
+        <w:rPr>
+          <w:rFonts w:eastAsia="Times New Roman" w:cstheme="minorHAnsi"/>
+          <w:lang w:val="en-ZA"/>
+        </w:rPr>
+        <w:t xml:space="preserve"> the algorithm is O(n)</w:t>
       </w:r>
     </w:p>
     <w:p>
@@ -455,7 +617,53 @@
           <w:rFonts w:eastAsia="Times New Roman" w:cstheme="minorHAnsi"/>
           <w:lang w:val="en-ZA"/>
         </w:rPr>
-        <w:t xml:space="preserve">This output file will be used as input to the graphGenerator.py script which will draw a graph to show the performance of the </w:t>
+        <w:t>Our wo</w:t>
+      </w:r>
+      <w:r>
+        <w:rPr>
+          <w:rFonts w:eastAsia="Times New Roman" w:cstheme="minorHAnsi"/>
+          <w:lang w:val="en-ZA"/>
+        </w:rPr>
+        <w:t>rst case is when n&gt;=3. In this case the complexity function is g(n)=(n-</w:t>
+      </w:r>
+      <w:proofErr w:type="gramStart"/>
+      <w:r>
+        <w:rPr>
+          <w:rFonts w:eastAsia="Times New Roman" w:cstheme="minorHAnsi"/>
+          <w:lang w:val="en-ZA"/>
+        </w:rPr>
+        <w:t>1)(</w:t>
+      </w:r>
+      <w:proofErr w:type="gramEnd"/>
+      <w:r>
+        <w:rPr>
+          <w:rFonts w:eastAsia="Times New Roman" w:cstheme="minorHAnsi"/>
+          <w:lang w:val="en-ZA"/>
+        </w:rPr>
+        <w:t>n-1)=n^2 -2n+1 so the algorithm is O(n^2)</w:t>
+      </w:r>
+    </w:p>
+    <w:p>
+      <w:pPr>
+        <w:spacing w:before="100" w:beforeAutospacing="1" w:after="100" w:afterAutospacing="1"/>
+        <w:rPr>
+          <w:rFonts w:eastAsia="Times New Roman" w:cstheme="minorHAnsi"/>
+          <w:lang w:val="en-ZA"/>
+        </w:rPr>
+      </w:pPr>
+      <w:r>
+        <w:rPr>
+          <w:rFonts w:eastAsia="Times New Roman" w:cstheme="minorHAnsi"/>
+          <w:lang w:val="en-ZA"/>
+        </w:rPr>
+        <w:t xml:space="preserve"> From our theoretical analysis</w:t>
+      </w:r>
+      <w:r>
+        <w:rPr>
+          <w:rFonts w:eastAsia="Times New Roman" w:cstheme="minorHAnsi"/>
+          <w:lang w:val="en-ZA"/>
+        </w:rPr>
+        <w:t xml:space="preserve"> of the </w:t>
       </w:r>
       <w:proofErr w:type="spellStart"/>
       <w:r>
@@ -463,7 +671,7 @@
           <w:rFonts w:eastAsia="Times New Roman" w:cstheme="minorHAnsi"/>
           <w:lang w:val="en-ZA"/>
         </w:rPr>
-        <w:t>PrimeNumbers</w:t>
+        <w:t>PrimeNumber</w:t>
       </w:r>
       <w:proofErr w:type="spellEnd"/>
       <w:r>
@@ -471,7 +679,63 @@
           <w:rFonts w:eastAsia="Times New Roman" w:cstheme="minorHAnsi"/>
           <w:lang w:val="en-ZA"/>
         </w:rPr>
-        <w:t xml:space="preserve"> function.</w:t>
+        <w:t xml:space="preserve"> we expect the function to follow a </w:t>
+      </w:r>
+      <w:r>
+        <w:rPr>
+          <w:rFonts w:eastAsia="Times New Roman" w:cstheme="minorHAnsi"/>
+          <w:lang w:val="en-ZA"/>
+        </w:rPr>
+        <w:t>n^2</w:t>
+      </w:r>
+      <w:r>
+        <w:rPr>
+          <w:rFonts w:eastAsia="Times New Roman" w:cstheme="minorHAnsi"/>
+          <w:lang w:val="en-ZA"/>
+        </w:rPr>
+        <w:t>-li</w:t>
+      </w:r>
+      <w:r>
+        <w:rPr>
+          <w:rFonts w:eastAsia="Times New Roman" w:cstheme="minorHAnsi"/>
+          <w:lang w:val="en-ZA"/>
+        </w:rPr>
+        <w:t>k</w:t>
+      </w:r>
+      <w:r>
+        <w:rPr>
+          <w:rFonts w:eastAsia="Times New Roman" w:cstheme="minorHAnsi"/>
+          <w:lang w:val="en-ZA"/>
+        </w:rPr>
+        <w:t>e pattern</w:t>
+      </w:r>
+      <w:r>
+        <w:rPr>
+          <w:rFonts w:eastAsia="Times New Roman" w:cstheme="minorHAnsi"/>
+          <w:lang w:val="en-ZA"/>
+        </w:rPr>
+        <w:t xml:space="preserve">. </w:t>
+      </w:r>
+      <w:r>
+        <w:rPr>
+          <w:rFonts w:eastAsia="Times New Roman" w:cstheme="minorHAnsi"/>
+          <w:lang w:val="en-ZA"/>
+        </w:rPr>
+        <w:t xml:space="preserve">This means that as the input increases the time increases quadratically. </w:t>
+      </w:r>
+      <w:r>
+        <w:rPr>
+          <w:rFonts w:eastAsia="Times New Roman" w:cstheme="minorHAnsi"/>
+          <w:lang w:val="en-ZA"/>
+        </w:rPr>
+        <w:t xml:space="preserve">The result of the </w:t>
+      </w:r>
+      <w:r>
+        <w:rPr>
+          <w:rFonts w:eastAsia="Times New Roman" w:cstheme="minorHAnsi"/>
+          <w:lang w:val="en-ZA"/>
+        </w:rPr>
+        <w:t>test script is a graph like the one below:</w:t>
       </w:r>
     </w:p>
     <w:p>
@@ -487,195 +751,16 @@
           <w:rFonts w:eastAsia="Times New Roman" w:cstheme="minorHAnsi"/>
           <w:lang w:val="en-ZA"/>
         </w:rPr>
-        <w:t xml:space="preserve">A theoretical analysis of the </w:t>
-      </w:r>
-      <w:proofErr w:type="spellStart"/>
-      <w:r>
-        <w:rPr>
-          <w:rFonts w:eastAsia="Times New Roman" w:cstheme="minorHAnsi"/>
-          <w:lang w:val="en-ZA"/>
-        </w:rPr>
-        <w:t>PrimeNumbers</w:t>
-      </w:r>
-      <w:proofErr w:type="spellEnd"/>
-      <w:r>
-        <w:rPr>
-          <w:rFonts w:eastAsia="Times New Roman" w:cstheme="minorHAnsi"/>
-          <w:lang w:val="en-ZA"/>
-        </w:rPr>
-        <w:t xml:space="preserve"> algorithm wad performed to asses it’s performance as seen below.</w:t>
-      </w:r>
-    </w:p>
-    <w:p>
-      <w:pPr>
-        <w:spacing w:before="100" w:beforeAutospacing="1" w:after="100" w:afterAutospacing="1"/>
-        <w:rPr>
-          <w:rFonts w:eastAsia="Times New Roman" w:cstheme="minorHAnsi"/>
-          <w:lang w:val="en-ZA"/>
-        </w:rPr>
-      </w:pPr>
-    </w:p>
-    <w:p>
-      <w:pPr>
-        <w:spacing w:before="100" w:beforeAutospacing="1" w:after="100" w:afterAutospacing="1"/>
-        <w:rPr>
-          <w:rFonts w:eastAsia="Times New Roman" w:cstheme="minorHAnsi"/>
-          <w:lang w:val="en-ZA"/>
-        </w:rPr>
-      </w:pPr>
-      <w:r>
-        <w:rPr>
-          <w:rFonts w:eastAsia="Times New Roman" w:cstheme="minorHAnsi"/>
-          <w:lang w:val="en-ZA"/>
-        </w:rPr>
-        <w:t>&lt;&lt; Put theoretical analysis here&gt;&gt;</w:t>
-      </w:r>
-    </w:p>
-    <w:p>
-      <w:pPr>
-        <w:spacing w:before="100" w:beforeAutospacing="1" w:after="100" w:afterAutospacing="1"/>
-        <w:rPr>
-          <w:rFonts w:eastAsia="Times New Roman" w:cstheme="minorHAnsi"/>
-          <w:lang w:val="en-ZA"/>
-        </w:rPr>
-      </w:pPr>
-    </w:p>
-    <w:p>
-      <w:pPr>
-        <w:spacing w:before="100" w:beforeAutospacing="1" w:after="100" w:afterAutospacing="1"/>
-        <w:rPr>
-          <w:rFonts w:eastAsia="Times New Roman" w:cstheme="minorHAnsi"/>
-          <w:lang w:val="en-ZA"/>
-        </w:rPr>
-      </w:pPr>
+        <w:t>&lt;&lt;&gt;picture of graph</w:t>
+      </w:r>
       <w:bookmarkStart w:id="0" w:name="_GoBack"/>
       <w:bookmarkEnd w:id="0"/>
-    </w:p>
-    <w:p>
-      <w:pPr>
-        <w:spacing w:before="100" w:beforeAutospacing="1" w:after="100" w:afterAutospacing="1"/>
-        <w:rPr>
-          <w:rFonts w:eastAsia="Times New Roman" w:cstheme="minorHAnsi"/>
-          <w:lang w:val="en-ZA"/>
-        </w:rPr>
-      </w:pPr>
-      <w:r>
-        <w:rPr>
-          <w:rFonts w:eastAsia="Times New Roman" w:cstheme="minorHAnsi"/>
-          <w:lang w:val="en-ZA"/>
-        </w:rPr>
-        <w:t xml:space="preserve"> From our theoretical analysis</w:t>
-      </w:r>
-      <w:r>
-        <w:rPr>
-          <w:rFonts w:eastAsia="Times New Roman" w:cstheme="minorHAnsi"/>
-          <w:lang w:val="en-ZA"/>
-        </w:rPr>
-        <w:t xml:space="preserve"> of the </w:t>
-      </w:r>
-      <w:proofErr w:type="spellStart"/>
-      <w:r>
-        <w:rPr>
-          <w:rFonts w:eastAsia="Times New Roman" w:cstheme="minorHAnsi"/>
-          <w:lang w:val="en-ZA"/>
-        </w:rPr>
-        <w:t>PrimeNumber</w:t>
-      </w:r>
-      <w:proofErr w:type="spellEnd"/>
-      <w:r>
-        <w:rPr>
-          <w:rFonts w:eastAsia="Times New Roman" w:cstheme="minorHAnsi"/>
-          <w:lang w:val="en-ZA"/>
-        </w:rPr>
-        <w:t xml:space="preserve"> we expect the function to follow a </w:t>
-      </w:r>
-      <w:proofErr w:type="spellStart"/>
-      <w:r>
-        <w:rPr>
-          <w:rFonts w:eastAsia="Times New Roman" w:cstheme="minorHAnsi"/>
-          <w:lang w:val="en-ZA"/>
-        </w:rPr>
-        <w:t>nlog</w:t>
-      </w:r>
-      <w:proofErr w:type="spellEnd"/>
-      <w:r>
-        <w:rPr>
-          <w:rFonts w:eastAsia="Times New Roman" w:cstheme="minorHAnsi"/>
-          <w:lang w:val="en-ZA"/>
-        </w:rPr>
-        <w:t>(n)</w:t>
-      </w:r>
-      <w:r>
-        <w:rPr>
-          <w:rFonts w:eastAsia="Times New Roman" w:cstheme="minorHAnsi"/>
-          <w:lang w:val="en-ZA"/>
-        </w:rPr>
-        <w:t>-line pattern</w:t>
-      </w:r>
-      <w:r>
-        <w:rPr>
-          <w:rFonts w:eastAsia="Times New Roman" w:cstheme="minorHAnsi"/>
-          <w:lang w:val="en-ZA"/>
-        </w:rPr>
-        <w:t>. The result of the graphGenerator.py is a pdf with a figure that looks like the figure below</w:t>
-      </w:r>
-    </w:p>
-    <w:p>
-      <w:pPr>
-        <w:spacing w:before="100" w:beforeAutospacing="1" w:after="100" w:afterAutospacing="1"/>
-        <w:rPr>
-          <w:rFonts w:eastAsia="Times New Roman" w:cstheme="minorHAnsi"/>
-          <w:lang w:val="en-ZA"/>
-        </w:rPr>
-      </w:pPr>
-      <w:r>
-        <w:rPr>
-          <w:rFonts w:eastAsia="Times New Roman" w:cstheme="minorHAnsi"/>
-          <w:noProof/>
-          <w:lang w:val="en-ZA"/>
-        </w:rPr>
-        <w:lastRenderedPageBreak/>
-        <w:drawing>
-          <wp:inline distT="0" distB="0" distL="0" distR="0" wp14:anchorId="34B0C88D" wp14:editId="5BA225B6">
-            <wp:extent cx="5727700" cy="4225925"/>
-            <wp:effectExtent l="0" t="0" r="6350" b="3175"/>
-            <wp:docPr id="3" name="Picture 3"/>
-            <wp:cNvGraphicFramePr>
-              <a:graphicFrameLocks xmlns:a="http://schemas.openxmlformats.org/drawingml/2006/main" noChangeAspect="1"/>
-            </wp:cNvGraphicFramePr>
-            <a:graphic xmlns:a="http://schemas.openxmlformats.org/drawingml/2006/main">
-              <a:graphicData uri="http://schemas.openxmlformats.org/drawingml/2006/picture">
-                <pic:pic xmlns:pic="http://schemas.openxmlformats.org/drawingml/2006/picture">
-                  <pic:nvPicPr>
-                    <pic:cNvPr id="3" name="graph.PNG"/>
-                    <pic:cNvPicPr/>
-                  </pic:nvPicPr>
-                  <pic:blipFill>
-                    <a:blip r:embed="rId7">
-                      <a:extLst>
-                        <a:ext uri="{28A0092B-C50C-407E-A947-70E740481C1C}">
-                          <a14:useLocalDpi xmlns:a14="http://schemas.microsoft.com/office/drawing/2010/main" val="0"/>
-                        </a:ext>
-                      </a:extLst>
-                    </a:blip>
-                    <a:stretch>
-                      <a:fillRect/>
-                    </a:stretch>
-                  </pic:blipFill>
-                  <pic:spPr>
-                    <a:xfrm>
-                      <a:off x="0" y="0"/>
-                      <a:ext cx="5727700" cy="4225925"/>
-                    </a:xfrm>
-                    <a:prstGeom prst="rect">
-                      <a:avLst/>
-                    </a:prstGeom>
-                  </pic:spPr>
-                </pic:pic>
-              </a:graphicData>
-            </a:graphic>
-          </wp:inline>
-        </w:drawing>
+      <w:r>
+        <w:rPr>
+          <w:rFonts w:eastAsia="Times New Roman" w:cstheme="minorHAnsi"/>
+          <w:lang w:val="en-ZA"/>
+        </w:rPr>
+        <w:t>&gt;</w:t>
       </w:r>
     </w:p>
     <w:p>
@@ -685,13 +770,11 @@
     </w:p>
     <w:p>
       <w:r>
-        <w:t xml:space="preserve">To run the </w:t>
-      </w:r>
-      <w:proofErr w:type="spellStart"/>
-      <w:r>
-        <w:t>graphGenerator</w:t>
-      </w:r>
-      <w:proofErr w:type="spellEnd"/>
+        <w:t>To run th</w:t>
+      </w:r>
+      <w:r>
+        <w:t>e test</w:t>
+      </w:r>
       <w:r>
         <w:t xml:space="preserve"> script:</w:t>
       </w:r>
@@ -808,17 +891,6 @@
       </w:pPr>
     </w:p>
     <w:p>
-      <w:r>
-        <w:t>T</w:t>
-      </w:r>
-      <w:r>
-        <w:t>hen to run the script</w:t>
-      </w:r>
-      <w:r>
-        <w:t>:</w:t>
-      </w:r>
-    </w:p>
-    <w:p>
       <w:pPr>
         <w:rPr>
           <w:rFonts w:ascii="Lucida Console" w:hAnsi="Lucida Console"/>
@@ -826,42 +898,6 @@
           <w:szCs w:val="20"/>
         </w:rPr>
       </w:pPr>
-      <w:r>
-        <w:rPr>
-          <w:rFonts w:ascii="Lucida Console" w:hAnsi="Lucida Console"/>
-          <w:sz w:val="20"/>
-          <w:szCs w:val="20"/>
-        </w:rPr>
-        <w:t>p</w:t>
-      </w:r>
-      <w:r>
-        <w:rPr>
-          <w:rFonts w:ascii="Lucida Console" w:hAnsi="Lucida Console"/>
-          <w:sz w:val="20"/>
-          <w:szCs w:val="20"/>
-        </w:rPr>
-        <w:t xml:space="preserve">ython graphGenerator.py </w:t>
-      </w:r>
-      <w:r>
-        <w:rPr>
-          <w:rFonts w:ascii="Lucida Console" w:eastAsia="Times New Roman" w:hAnsi="Lucida Console" w:cstheme="minorHAnsi"/>
-          <w:sz w:val="20"/>
-          <w:szCs w:val="20"/>
-          <w:lang w:val="en-ZA"/>
-        </w:rPr>
-        <w:t xml:space="preserve">performance_test_outputfile.csv </w:t>
-      </w:r>
-      <w:proofErr w:type="spellStart"/>
-      <w:r>
-        <w:rPr>
-          <w:rFonts w:ascii="Lucida Console" w:eastAsia="Times New Roman" w:hAnsi="Lucida Console" w:cstheme="minorHAnsi"/>
-          <w:sz w:val="20"/>
-          <w:szCs w:val="20"/>
-          <w:lang w:val="en-ZA"/>
-        </w:rPr>
-        <w:t>PerformaceGraph</w:t>
-      </w:r>
-      <w:proofErr w:type="spellEnd"/>
     </w:p>
     <w:sectPr>
       <w:pgSz w:w="11900" w:h="16840"/>
@@ -1389,7 +1425,6 @@
   <w:style w:type="character" w:default="1" w:styleId="DefaultParagraphFont">
     <w:name w:val="Default Paragraph Font"/>
     <w:uiPriority w:val="1"/>
-    <w:semiHidden/>
     <w:unhideWhenUsed/>
   </w:style>
   <w:style w:type="table" w:default="1" w:styleId="TableNormal">

</xml_diff>